<commit_message>
Updated resume and bio desc.
</commit_message>
<xml_diff>
--- a/assets/armando musto - Lead developer.docx
+++ b/assets/armando musto - Lead developer.docx
@@ -50,7 +50,7 @@
           <w:szCs w:val="20"/>
         </w:rPr>
       </w:pPr>
-      <w:hyperlink r:id="rId5">
+      <w:hyperlink r:id="rId6">
         <w:r>
           <w:rPr>
             <w:color w:val="1155cc"/>
@@ -189,7 +189,7 @@
           <w:szCs w:val="20"/>
           <w:rtl w:val="0"/>
         </w:rPr>
-        <w:t xml:space="preserve">Full stack developer with over 10 years of Enterprise development experience with 5+ years experience working with Node and Angular up to Angular 4. </w:t>
+        <w:t xml:space="preserve">Full stack developer with over 10 years of Enterprise development experience with 5+ years experience working with Node, Angular and React. </w:t>
       </w:r>
     </w:p>
     <w:p>
@@ -290,7 +290,7 @@
           <w:szCs w:val="20"/>
           <w:rtl w:val="0"/>
         </w:rPr>
-        <w:t xml:space="preserve">Experienced with AngularJS 1.x up through Angular 4, api design and build with Node and Express, Bootstrap up to Bootstrap 4, MongoDB and various build libraries (Webpack, Grunt, Gulp). I am experienced with AWS having architected, built and managed various projects.</w:t>
+        <w:t xml:space="preserve">Experienced with Angular and React, api design and build with Node and Express, Bootstrap up to Bootstrap 4, MongoDB and various build libraries (Webpack, Grunt, Gulp). I am experienced with AWS having architected, built and managed various projects.</w:t>
       </w:r>
     </w:p>
     <w:p>
@@ -6500,4 +6500,324 @@
     </w:tblStylePr>
   </w:style>
 </w:styles>
+</file>
+
+<file path=word/theme/theme1.xml><?xml version="1.0" encoding="utf-8"?>
+<a:theme xmlns:a="http://schemas.openxmlformats.org/drawingml/2006/main" name="Office Theme">
+  <a:themeElements>
+    <a:clrScheme name="Office">
+      <a:dk1>
+        <a:sysClr val="windowText" lastClr="000000"/>
+      </a:dk1>
+      <a:lt1>
+        <a:sysClr val="window" lastClr="FFFFFF"/>
+      </a:lt1>
+      <a:dk2>
+        <a:srgbClr val="1F497D"/>
+      </a:dk2>
+      <a:lt2>
+        <a:srgbClr val="EEECE1"/>
+      </a:lt2>
+      <a:accent1>
+        <a:srgbClr val="4F81BD"/>
+      </a:accent1>
+      <a:accent2>
+        <a:srgbClr val="C0504D"/>
+      </a:accent2>
+      <a:accent3>
+        <a:srgbClr val="9BBB59"/>
+      </a:accent3>
+      <a:accent4>
+        <a:srgbClr val="8064A2"/>
+      </a:accent4>
+      <a:accent5>
+        <a:srgbClr val="4BACC6"/>
+      </a:accent5>
+      <a:accent6>
+        <a:srgbClr val="F79646"/>
+      </a:accent6>
+      <a:hlink>
+        <a:srgbClr val="0000FF"/>
+      </a:hlink>
+      <a:folHlink>
+        <a:srgbClr val="800080"/>
+      </a:folHlink>
+    </a:clrScheme>
+    <a:fontScheme name="Office">
+      <a:majorFont>
+        <a:latin typeface="Calibri"/>
+        <a:ea typeface=""/>
+        <a:cs typeface=""/>
+        <a:font script="Jpan" typeface="ＭＳ ゴシック"/>
+        <a:font script="Hang" typeface="맑은 고딕"/>
+        <a:font script="Hans" typeface="宋体"/>
+        <a:font script="Hant" typeface="新細明體"/>
+        <a:font script="Arab" typeface="Times New Roman"/>
+        <a:font script="Hebr" typeface="Times New Roman"/>
+        <a:font script="Thai" typeface="Angsana New"/>
+        <a:font script="Ethi" typeface="Nyala"/>
+        <a:font script="Beng" typeface="Vrinda"/>
+        <a:font script="Gujr" typeface="Shruti"/>
+        <a:font script="Khmr" typeface="MoolBoran"/>
+        <a:font script="Knda" typeface="Tunga"/>
+        <a:font script="Guru" typeface="Raavi"/>
+        <a:font script="Cans" typeface="Euphemia"/>
+        <a:font script="Cher" typeface="Plantagenet Cherokee"/>
+        <a:font script="Yiii" typeface="Microsoft Yi Baiti"/>
+        <a:font script="Tibt" typeface="Microsoft Himalaya"/>
+        <a:font script="Thaa" typeface="MV Boli"/>
+        <a:font script="Deva" typeface="Mangal"/>
+        <a:font script="Telu" typeface="Gautami"/>
+        <a:font script="Taml" typeface="Latha"/>
+        <a:font script="Syrc" typeface="Estrangelo Edessa"/>
+        <a:font script="Orya" typeface="Kalinga"/>
+        <a:font script="Mlym" typeface="Kartika"/>
+        <a:font script="Laoo" typeface="DokChampa"/>
+        <a:font script="Sinh" typeface="Iskoola Pota"/>
+        <a:font script="Mong" typeface="Mongolian Baiti"/>
+        <a:font script="Viet" typeface="Times New Roman"/>
+        <a:font script="Uigh" typeface="Microsoft Uighur"/>
+        <a:font script="Geor" typeface="Sylfaen"/>
+      </a:majorFont>
+      <a:minorFont>
+        <a:latin typeface="Cambria"/>
+        <a:ea typeface=""/>
+        <a:cs typeface=""/>
+        <a:font script="Jpan" typeface="ＭＳ 明朝"/>
+        <a:font script="Hang" typeface="맑은 고딕"/>
+        <a:font script="Hans" typeface="宋体"/>
+        <a:font script="Hant" typeface="新細明體"/>
+        <a:font script="Arab" typeface="Arial"/>
+        <a:font script="Hebr" typeface="Arial"/>
+        <a:font script="Thai" typeface="Cordia New"/>
+        <a:font script="Ethi" typeface="Nyala"/>
+        <a:font script="Beng" typeface="Vrinda"/>
+        <a:font script="Gujr" typeface="Shruti"/>
+        <a:font script="Khmr" typeface="DaunPenh"/>
+        <a:font script="Knda" typeface="Tunga"/>
+        <a:font script="Guru" typeface="Raavi"/>
+        <a:font script="Cans" typeface="Euphemia"/>
+        <a:font script="Cher" typeface="Plantagenet Cherokee"/>
+        <a:font script="Yiii" typeface="Microsoft Yi Baiti"/>
+        <a:font script="Tibt" typeface="Microsoft Himalaya"/>
+        <a:font script="Thaa" typeface="MV Boli"/>
+        <a:font script="Deva" typeface="Mangal"/>
+        <a:font script="Telu" typeface="Gautami"/>
+        <a:font script="Taml" typeface="Latha"/>
+        <a:font script="Syrc" typeface="Estrangelo Edessa"/>
+        <a:font script="Orya" typeface="Kalinga"/>
+        <a:font script="Mlym" typeface="Kartika"/>
+        <a:font script="Laoo" typeface="DokChampa"/>
+        <a:font script="Sinh" typeface="Iskoola Pota"/>
+        <a:font script="Mong" typeface="Mongolian Baiti"/>
+        <a:font script="Viet" typeface="Arial"/>
+        <a:font script="Uigh" typeface="Microsoft Uighur"/>
+        <a:font script="Geor" typeface="Sylfaen"/>
+      </a:minorFont>
+    </a:fontScheme>
+    <a:fmtScheme name="Office">
+      <a:fillStyleLst>
+        <a:solidFill>
+          <a:schemeClr val="phClr"/>
+        </a:solidFill>
+        <a:gradFill rotWithShape="1">
+          <a:gsLst>
+            <a:gs pos="0">
+              <a:schemeClr val="phClr">
+                <a:tint val="50000"/>
+                <a:satMod val="300000"/>
+              </a:schemeClr>
+            </a:gs>
+            <a:gs pos="35000">
+              <a:schemeClr val="phClr">
+                <a:tint val="37000"/>
+                <a:satMod val="300000"/>
+              </a:schemeClr>
+            </a:gs>
+            <a:gs pos="100000">
+              <a:schemeClr val="phClr">
+                <a:tint val="15000"/>
+                <a:satMod val="350000"/>
+              </a:schemeClr>
+            </a:gs>
+          </a:gsLst>
+          <a:lin ang="16200000" scaled="1"/>
+        </a:gradFill>
+        <a:gradFill rotWithShape="1">
+          <a:gsLst>
+            <a:gs pos="0">
+              <a:schemeClr val="phClr">
+                <a:tint val="100000"/>
+                <a:shade val="100000"/>
+                <a:satMod val="130000"/>
+              </a:schemeClr>
+            </a:gs>
+            <a:gs pos="100000">
+              <a:schemeClr val="phClr">
+                <a:tint val="50000"/>
+                <a:shade val="100000"/>
+                <a:satMod val="350000"/>
+              </a:schemeClr>
+            </a:gs>
+          </a:gsLst>
+          <a:lin ang="16200000" scaled="0"/>
+        </a:gradFill>
+      </a:fillStyleLst>
+      <a:lnStyleLst>
+        <a:ln w="9525" cap="flat" cmpd="sng" algn="ctr">
+          <a:solidFill>
+            <a:schemeClr val="phClr">
+              <a:shade val="95000"/>
+              <a:satMod val="105000"/>
+            </a:schemeClr>
+          </a:solidFill>
+          <a:prstDash val="solid"/>
+        </a:ln>
+        <a:ln w="25400" cap="flat" cmpd="sng" algn="ctr">
+          <a:solidFill>
+            <a:schemeClr val="phClr"/>
+          </a:solidFill>
+          <a:prstDash val="solid"/>
+        </a:ln>
+        <a:ln w="38100" cap="flat" cmpd="sng" algn="ctr">
+          <a:solidFill>
+            <a:schemeClr val="phClr"/>
+          </a:solidFill>
+          <a:prstDash val="solid"/>
+        </a:ln>
+      </a:lnStyleLst>
+      <a:effectStyleLst>
+        <a:effectStyle>
+          <a:effectLst>
+            <a:outerShdw blurRad="40000" dist="20000" dir="5400000" rotWithShape="0">
+              <a:srgbClr val="000000">
+                <a:alpha val="38000"/>
+              </a:srgbClr>
+            </a:outerShdw>
+          </a:effectLst>
+        </a:effectStyle>
+        <a:effectStyle>
+          <a:effectLst>
+            <a:outerShdw blurRad="40000" dist="23000" dir="5400000" rotWithShape="0">
+              <a:srgbClr val="000000">
+                <a:alpha val="35000"/>
+              </a:srgbClr>
+            </a:outerShdw>
+          </a:effectLst>
+        </a:effectStyle>
+        <a:effectStyle>
+          <a:effectLst>
+            <a:outerShdw blurRad="40000" dist="23000" dir="5400000" rotWithShape="0">
+              <a:srgbClr val="000000">
+                <a:alpha val="35000"/>
+              </a:srgbClr>
+            </a:outerShdw>
+          </a:effectLst>
+          <a:scene3d>
+            <a:camera prst="orthographicFront">
+              <a:rot lat="0" lon="0" rev="0"/>
+            </a:camera>
+            <a:lightRig rig="threePt" dir="t">
+              <a:rot lat="0" lon="0" rev="1200000"/>
+            </a:lightRig>
+          </a:scene3d>
+          <a:sp3d>
+            <a:bevelT w="63500" h="25400"/>
+          </a:sp3d>
+        </a:effectStyle>
+      </a:effectStyleLst>
+      <a:bgFillStyleLst>
+        <a:solidFill>
+          <a:schemeClr val="phClr"/>
+        </a:solidFill>
+        <a:gradFill rotWithShape="1">
+          <a:gsLst>
+            <a:gs pos="0">
+              <a:schemeClr val="phClr">
+                <a:tint val="40000"/>
+                <a:satMod val="350000"/>
+              </a:schemeClr>
+            </a:gs>
+            <a:gs pos="40000">
+              <a:schemeClr val="phClr">
+                <a:tint val="45000"/>
+                <a:shade val="99000"/>
+                <a:satMod val="350000"/>
+              </a:schemeClr>
+            </a:gs>
+            <a:gs pos="100000">
+              <a:schemeClr val="phClr">
+                <a:shade val="20000"/>
+                <a:satMod val="255000"/>
+              </a:schemeClr>
+            </a:gs>
+          </a:gsLst>
+          <a:path path="circle">
+            <a:fillToRect l="50000" t="-80000" r="50000" b="180000"/>
+          </a:path>
+        </a:gradFill>
+        <a:gradFill rotWithShape="1">
+          <a:gsLst>
+            <a:gs pos="0">
+              <a:schemeClr val="phClr">
+                <a:tint val="80000"/>
+                <a:satMod val="300000"/>
+              </a:schemeClr>
+            </a:gs>
+            <a:gs pos="100000">
+              <a:schemeClr val="phClr">
+                <a:shade val="30000"/>
+                <a:satMod val="200000"/>
+              </a:schemeClr>
+            </a:gs>
+          </a:gsLst>
+          <a:path path="circle">
+            <a:fillToRect l="50000" t="50000" r="50000" b="50000"/>
+          </a:path>
+        </a:gradFill>
+      </a:bgFillStyleLst>
+    </a:fmtScheme>
+  </a:themeElements>
+  <a:objectDefaults>
+    <a:spDef>
+      <a:spPr/>
+      <a:bodyPr/>
+      <a:lstStyle/>
+      <a:style>
+        <a:lnRef idx="1">
+          <a:schemeClr val="accent1"/>
+        </a:lnRef>
+        <a:fillRef idx="3">
+          <a:schemeClr val="accent1"/>
+        </a:fillRef>
+        <a:effectRef idx="2">
+          <a:schemeClr val="accent1"/>
+        </a:effectRef>
+        <a:fontRef idx="minor">
+          <a:schemeClr val="lt1"/>
+        </a:fontRef>
+      </a:style>
+    </a:spDef>
+    <a:lnDef>
+      <a:spPr/>
+      <a:bodyPr/>
+      <a:lstStyle/>
+      <a:style>
+        <a:lnRef idx="2">
+          <a:schemeClr val="accent1"/>
+        </a:lnRef>
+        <a:fillRef idx="0">
+          <a:schemeClr val="accent1"/>
+        </a:fillRef>
+        <a:effectRef idx="1">
+          <a:schemeClr val="accent1"/>
+        </a:effectRef>
+        <a:fontRef idx="minor">
+          <a:schemeClr val="tx1"/>
+        </a:fontRef>
+      </a:style>
+    </a:lnDef>
+  </a:objectDefaults>
+  <a:extraClrSchemeLst/>
+</a:theme>
 </file>
</xml_diff>